<commit_message>
Added Flowchart and draft RS
</commit_message>
<xml_diff>
--- a/docs/Planning/Draft Requirements Spec for Rebecca.docx
+++ b/docs/Planning/Draft Requirements Spec for Rebecca.docx
@@ -5,7 +5,7 @@
     <w:p>
       <w:pPr>
         <w:rPr>
-          <w:rFonts w:asciiTheme="majorHAnsi" w:hAnsiTheme="majorHAnsi" w:cstheme="majorHAnsi"/>
+          <w:rFonts w:ascii="Times New Roman" w:hAnsi="Times New Roman" w:cs="Times New Roman"/>
           <w:b/>
           <w:bCs/>
           <w:sz w:val="32"/>
@@ -15,7 +15,7 @@
       </w:pPr>
       <w:r>
         <w:rPr>
-          <w:rFonts w:asciiTheme="majorHAnsi" w:hAnsiTheme="majorHAnsi" w:cstheme="majorHAnsi"/>
+          <w:rFonts w:ascii="Times New Roman" w:hAnsi="Times New Roman" w:cs="Times New Roman"/>
           <w:b/>
           <w:bCs/>
           <w:sz w:val="32"/>
@@ -35,12 +35,16 @@
     <w:p>
       <w:pPr>
         <w:rPr>
-          <w:rFonts w:cstheme="minorHAnsi"/>
-        </w:rPr>
-      </w:pPr>
-      <w:r>
-        <w:rPr>
-          <w:rFonts w:cstheme="minorHAnsi"/>
+          <w:rFonts w:ascii="Times New Roman" w:hAnsi="Times New Roman" w:cs="Times New Roman"/>
+          <w:sz w:val="22"/>
+          <w:szCs w:val="22"/>
+        </w:rPr>
+      </w:pPr>
+      <w:r>
+        <w:rPr>
+          <w:rFonts w:ascii="Times New Roman" w:hAnsi="Times New Roman" w:cs="Times New Roman"/>
+          <w:sz w:val="22"/>
+          <w:szCs w:val="22"/>
         </w:rPr>
         <w:t>Dear Rebecca/Jon,</w:t>
       </w:r>
@@ -48,55 +52,101 @@
     <w:p>
       <w:pPr>
         <w:rPr>
-          <w:rFonts w:cstheme="minorHAnsi"/>
-        </w:rPr>
-      </w:pPr>
-    </w:p>
-    <w:p>
-      <w:pPr>
-        <w:rPr>
-          <w:rFonts w:cstheme="minorHAnsi"/>
-        </w:rPr>
-      </w:pPr>
-      <w:r>
-        <w:rPr>
-          <w:rFonts w:cstheme="minorHAnsi"/>
+          <w:rFonts w:ascii="Times New Roman" w:hAnsi="Times New Roman" w:cs="Times New Roman"/>
+          <w:sz w:val="22"/>
+          <w:szCs w:val="22"/>
+        </w:rPr>
+      </w:pPr>
+    </w:p>
+    <w:p>
+      <w:pPr>
+        <w:rPr>
+          <w:rFonts w:ascii="Times New Roman" w:hAnsi="Times New Roman" w:cs="Times New Roman"/>
+          <w:sz w:val="22"/>
+          <w:szCs w:val="22"/>
+        </w:rPr>
+      </w:pPr>
+      <w:r>
+        <w:rPr>
+          <w:rFonts w:ascii="Times New Roman" w:hAnsi="Times New Roman" w:cs="Times New Roman"/>
+          <w:sz w:val="22"/>
+          <w:szCs w:val="22"/>
         </w:rPr>
         <w:t>Over the last week we have been looking over the ideas you gave us as well as the discussion we had at the meeting last week and have been putting together a requirement specification for this project.</w:t>
       </w:r>
-      <w:bookmarkStart w:id="0" w:name="_GoBack"/>
-      <w:bookmarkEnd w:id="0"/>
-    </w:p>
-    <w:p>
-      <w:pPr>
-        <w:rPr>
-          <w:rFonts w:cstheme="minorHAnsi"/>
-        </w:rPr>
-      </w:pPr>
-    </w:p>
-    <w:p>
-      <w:pPr>
-        <w:rPr>
-          <w:rFonts w:cstheme="minorHAnsi"/>
-        </w:rPr>
-      </w:pPr>
-      <w:r>
-        <w:rPr>
-          <w:rFonts w:cstheme="minorHAnsi"/>
+    </w:p>
+    <w:p>
+      <w:pPr>
+        <w:rPr>
+          <w:rFonts w:ascii="Times New Roman" w:hAnsi="Times New Roman" w:cs="Times New Roman"/>
+          <w:sz w:val="22"/>
+          <w:szCs w:val="22"/>
+        </w:rPr>
+      </w:pPr>
+    </w:p>
+    <w:p>
+      <w:pPr>
+        <w:rPr>
+          <w:rFonts w:ascii="Times New Roman" w:hAnsi="Times New Roman" w:cs="Times New Roman"/>
+          <w:sz w:val="22"/>
+          <w:szCs w:val="22"/>
+        </w:rPr>
+      </w:pPr>
+      <w:r>
+        <w:rPr>
+          <w:rFonts w:ascii="Times New Roman" w:hAnsi="Times New Roman" w:cs="Times New Roman"/>
+          <w:sz w:val="22"/>
+          <w:szCs w:val="22"/>
         </w:rPr>
         <w:t>I was just emailing you today to send you some bulle</w:t>
       </w:r>
       <w:r>
         <w:rPr>
-          <w:rFonts w:cstheme="minorHAnsi"/>
-        </w:rPr>
-        <w:t>t-points representing what we understand your needs to be, if you could review the below list and reply with any additions/modifications that would allow us to help tailor this project to you.</w:t>
-      </w:r>
-    </w:p>
-    <w:p>
-      <w:pPr>
-        <w:rPr>
-          <w:rFonts w:cstheme="minorHAnsi"/>
+          <w:rFonts w:ascii="Times New Roman" w:hAnsi="Times New Roman" w:cs="Times New Roman"/>
+          <w:sz w:val="22"/>
+          <w:szCs w:val="22"/>
+        </w:rPr>
+        <w:t xml:space="preserve">t-points representing what we understand your needs to be, if you could review the below </w:t>
+      </w:r>
+      <w:r>
+        <w:rPr>
+          <w:rFonts w:ascii="Times New Roman" w:hAnsi="Times New Roman" w:cs="Times New Roman"/>
+          <w:sz w:val="22"/>
+          <w:szCs w:val="22"/>
+        </w:rPr>
+        <w:t>overview</w:t>
+      </w:r>
+      <w:r>
+        <w:rPr>
+          <w:rFonts w:ascii="Times New Roman" w:hAnsi="Times New Roman" w:cs="Times New Roman"/>
+          <w:sz w:val="22"/>
+          <w:szCs w:val="22"/>
+        </w:rPr>
+        <w:t xml:space="preserve"> and reply with any additions/modifications</w:t>
+      </w:r>
+      <w:r>
+        <w:rPr>
+          <w:rFonts w:ascii="Times New Roman" w:hAnsi="Times New Roman" w:cs="Times New Roman"/>
+          <w:sz w:val="22"/>
+          <w:szCs w:val="22"/>
+        </w:rPr>
+        <w:t>;</w:t>
+      </w:r>
+      <w:r>
+        <w:rPr>
+          <w:rFonts w:ascii="Times New Roman" w:hAnsi="Times New Roman" w:cs="Times New Roman"/>
+          <w:sz w:val="22"/>
+          <w:szCs w:val="22"/>
+        </w:rPr>
+        <w:t xml:space="preserve"> that would allow us to help tailor this project to you.</w:t>
+      </w:r>
+    </w:p>
+    <w:p>
+      <w:pPr>
+        <w:rPr>
+          <w:rFonts w:ascii="Times New Roman" w:hAnsi="Times New Roman" w:cs="Times New Roman"/>
+          <w:sz w:val="22"/>
+          <w:szCs w:val="22"/>
         </w:rPr>
       </w:pPr>
     </w:p>
@@ -105,31 +155,47 @@
         <w:pStyle w:val="ListParagraph"/>
         <w:numPr>
           <w:ilvl w:val="0"/>
-          <w:numId w:val="1"/>
+          <w:numId w:val="2"/>
         </w:numPr>
         <w:rPr>
-          <w:rFonts w:cstheme="minorHAnsi"/>
-        </w:rPr>
-      </w:pPr>
-      <w:r>
-        <w:rPr>
-          <w:rFonts w:cstheme="minorHAnsi"/>
-        </w:rPr>
-        <w:t xml:space="preserve">A mobile-oriented </w:t>
+          <w:rFonts w:ascii="Times New Roman" w:eastAsia="Times New Roman" w:hAnsi="Times New Roman" w:cs="Times New Roman"/>
+          <w:color w:val="000000"/>
+          <w:sz w:val="22"/>
+          <w:szCs w:val="22"/>
+          <w:lang w:eastAsia="en-GB"/>
+        </w:rPr>
+      </w:pPr>
+      <w:r>
+        <w:rPr>
+          <w:rFonts w:ascii="Times New Roman" w:eastAsia="Times New Roman" w:hAnsi="Times New Roman" w:cs="Times New Roman"/>
+          <w:color w:val="000000"/>
+          <w:sz w:val="22"/>
+          <w:szCs w:val="22"/>
+          <w:lang w:eastAsia="en-GB"/>
+        </w:rPr>
+        <w:t xml:space="preserve">The proposed system will provide an interactive information hotspot for tourists to </w:t>
       </w:r>
       <w:proofErr w:type="spellStart"/>
       <w:r>
         <w:rPr>
-          <w:rFonts w:cstheme="minorHAnsi"/>
-        </w:rPr>
-        <w:t>webapp</w:t>
+          <w:rFonts w:ascii="Times New Roman" w:eastAsia="Times New Roman" w:hAnsi="Times New Roman" w:cs="Times New Roman"/>
+          <w:color w:val="000000"/>
+          <w:sz w:val="22"/>
+          <w:szCs w:val="22"/>
+          <w:lang w:eastAsia="en-GB"/>
+        </w:rPr>
+        <w:t>Beaurepaire</w:t>
       </w:r>
       <w:proofErr w:type="spellEnd"/>
       <w:r>
         <w:rPr>
-          <w:rFonts w:cstheme="minorHAnsi"/>
-        </w:rPr>
-        <w:t>,</w:t>
+          <w:rFonts w:ascii="Times New Roman" w:eastAsia="Times New Roman" w:hAnsi="Times New Roman" w:cs="Times New Roman"/>
+          <w:color w:val="000000"/>
+          <w:sz w:val="22"/>
+          <w:szCs w:val="22"/>
+          <w:lang w:eastAsia="en-GB"/>
+        </w:rPr>
+        <w:t xml:space="preserve"> Manor and should be able to operate as a digital companion for visitors. </w:t>
       </w:r>
     </w:p>
     <w:p>
@@ -137,31 +203,25 @@
         <w:pStyle w:val="ListParagraph"/>
         <w:numPr>
           <w:ilvl w:val="0"/>
-          <w:numId w:val="1"/>
+          <w:numId w:val="2"/>
         </w:numPr>
         <w:rPr>
-          <w:rFonts w:cstheme="minorHAnsi"/>
-        </w:rPr>
-      </w:pPr>
-      <w:r>
-        <w:rPr>
-          <w:rFonts w:cstheme="minorHAnsi"/>
-        </w:rPr>
-        <w:t xml:space="preserve">Providing information and context to the </w:t>
-      </w:r>
-      <w:proofErr w:type="spellStart"/>
-      <w:r>
-        <w:rPr>
-          <w:rFonts w:cstheme="minorHAnsi"/>
-        </w:rPr>
-        <w:t>Beaurepaire</w:t>
-      </w:r>
-      <w:proofErr w:type="spellEnd"/>
-      <w:r>
-        <w:rPr>
-          <w:rFonts w:cstheme="minorHAnsi"/>
-        </w:rPr>
-        <w:t xml:space="preserve"> site,</w:t>
+          <w:rFonts w:ascii="Times New Roman" w:eastAsia="Times New Roman" w:hAnsi="Times New Roman" w:cs="Times New Roman"/>
+          <w:color w:val="000000"/>
+          <w:sz w:val="22"/>
+          <w:szCs w:val="22"/>
+          <w:lang w:eastAsia="en-GB"/>
+        </w:rPr>
+      </w:pPr>
+      <w:r>
+        <w:rPr>
+          <w:rFonts w:ascii="Times New Roman" w:eastAsia="Times New Roman" w:hAnsi="Times New Roman" w:cs="Times New Roman"/>
+          <w:color w:val="000000"/>
+          <w:sz w:val="22"/>
+          <w:szCs w:val="22"/>
+          <w:lang w:eastAsia="en-GB"/>
+        </w:rPr>
+        <w:t xml:space="preserve">The system will allow visitors to explore the history of the site whilst gaining a better understanding of how it looked in the past and its significance in the history of the north-east. </w:t>
       </w:r>
     </w:p>
     <w:p>
@@ -169,31 +229,45 @@
         <w:pStyle w:val="ListParagraph"/>
         <w:numPr>
           <w:ilvl w:val="0"/>
-          <w:numId w:val="1"/>
+          <w:numId w:val="2"/>
         </w:numPr>
         <w:rPr>
-          <w:rFonts w:cstheme="minorHAnsi"/>
-        </w:rPr>
-      </w:pPr>
-      <w:r>
-        <w:rPr>
-          <w:rFonts w:cstheme="minorHAnsi"/>
-        </w:rPr>
-        <w:t>Based on the location of the user within the site (</w:t>
-      </w:r>
-      <w:proofErr w:type="spellStart"/>
-      <w:r>
-        <w:rPr>
-          <w:rFonts w:cstheme="minorHAnsi"/>
-        </w:rPr>
-        <w:t>eg.</w:t>
-      </w:r>
-      <w:proofErr w:type="spellEnd"/>
-      <w:r>
-        <w:rPr>
-          <w:rFonts w:cstheme="minorHAnsi"/>
-        </w:rPr>
-        <w:t xml:space="preserve"> Rooms)</w:t>
+          <w:rFonts w:ascii="Times New Roman" w:eastAsia="Times New Roman" w:hAnsi="Times New Roman" w:cs="Times New Roman"/>
+          <w:color w:val="000000"/>
+          <w:sz w:val="22"/>
+          <w:szCs w:val="22"/>
+          <w:lang w:eastAsia="en-GB"/>
+        </w:rPr>
+      </w:pPr>
+      <w:r>
+        <w:rPr>
+          <w:rFonts w:ascii="Times New Roman" w:eastAsia="Times New Roman" w:hAnsi="Times New Roman" w:cs="Times New Roman"/>
+          <w:color w:val="000000"/>
+          <w:sz w:val="22"/>
+          <w:szCs w:val="22"/>
+          <w:lang w:eastAsia="en-GB"/>
+        </w:rPr>
+        <w:t xml:space="preserve">The system will also inform users of opportunities to get involved in the preservation of the </w:t>
+      </w:r>
+      <w:r>
+        <w:rPr>
+          <w:rFonts w:ascii="Times New Roman" w:eastAsia="Times New Roman" w:hAnsi="Times New Roman" w:cs="Times New Roman"/>
+          <w:color w:val="000000"/>
+          <w:sz w:val="22"/>
+          <w:szCs w:val="22"/>
+          <w:lang w:eastAsia="en-GB"/>
+        </w:rPr>
+        <w:t>manor and</w:t>
+      </w:r>
+      <w:r>
+        <w:rPr>
+          <w:rFonts w:ascii="Times New Roman" w:eastAsia="Times New Roman" w:hAnsi="Times New Roman" w:cs="Times New Roman"/>
+          <w:color w:val="000000"/>
+          <w:sz w:val="22"/>
+          <w:szCs w:val="22"/>
+          <w:lang w:eastAsia="en-GB"/>
+        </w:rPr>
+        <w:t xml:space="preserve"> offer information regarding donations to assist its upkeep.</w:t>
       </w:r>
     </w:p>
     <w:p>
@@ -201,8 +275,475 @@
         <w:pStyle w:val="ListParagraph"/>
         <w:numPr>
           <w:ilvl w:val="0"/>
-          <w:numId w:val="1"/>
+          <w:numId w:val="2"/>
         </w:numPr>
+        <w:rPr>
+          <w:rFonts w:ascii="Times New Roman" w:eastAsia="Times New Roman" w:hAnsi="Times New Roman" w:cs="Times New Roman"/>
+          <w:color w:val="000000"/>
+          <w:sz w:val="22"/>
+          <w:szCs w:val="22"/>
+          <w:lang w:eastAsia="en-GB"/>
+        </w:rPr>
+      </w:pPr>
+      <w:r>
+        <w:rPr>
+          <w:rFonts w:ascii="Times New Roman" w:eastAsia="Times New Roman" w:hAnsi="Times New Roman" w:cs="Times New Roman"/>
+          <w:color w:val="000000"/>
+          <w:sz w:val="22"/>
+          <w:szCs w:val="22"/>
+          <w:lang w:eastAsia="en-GB"/>
+        </w:rPr>
+        <w:t>Using the system should be intuitive and require minimal user interaction.</w:t>
+      </w:r>
+    </w:p>
+    <w:p>
+      <w:pPr>
+        <w:pStyle w:val="ListParagraph"/>
+        <w:numPr>
+          <w:ilvl w:val="0"/>
+          <w:numId w:val="2"/>
+        </w:numPr>
+        <w:rPr>
+          <w:rFonts w:ascii="Times New Roman" w:eastAsia="Times New Roman" w:hAnsi="Times New Roman" w:cs="Times New Roman"/>
+          <w:color w:val="000000"/>
+          <w:sz w:val="22"/>
+          <w:szCs w:val="22"/>
+          <w:lang w:eastAsia="en-GB"/>
+        </w:rPr>
+      </w:pPr>
+      <w:r>
+        <w:rPr>
+          <w:rFonts w:ascii="Times New Roman" w:eastAsia="Times New Roman" w:hAnsi="Times New Roman" w:cs="Times New Roman"/>
+          <w:color w:val="000000"/>
+          <w:sz w:val="22"/>
+          <w:szCs w:val="22"/>
+          <w:lang w:eastAsia="en-GB"/>
+        </w:rPr>
+        <w:t>Information about the site should be easily manipulated, maintained and added to.</w:t>
+      </w:r>
+    </w:p>
+    <w:p>
+      <w:pPr>
+        <w:pStyle w:val="ListParagraph"/>
+        <w:numPr>
+          <w:ilvl w:val="0"/>
+          <w:numId w:val="2"/>
+        </w:numPr>
+        <w:rPr>
+          <w:rFonts w:ascii="Times New Roman" w:eastAsia="Times New Roman" w:hAnsi="Times New Roman" w:cs="Times New Roman"/>
+          <w:color w:val="000000"/>
+          <w:sz w:val="22"/>
+          <w:szCs w:val="22"/>
+          <w:lang w:eastAsia="en-GB"/>
+        </w:rPr>
+      </w:pPr>
+      <w:r>
+        <w:rPr>
+          <w:rFonts w:ascii="Times New Roman" w:eastAsia="Times New Roman" w:hAnsi="Times New Roman" w:cs="Times New Roman"/>
+          <w:color w:val="000000"/>
+          <w:sz w:val="22"/>
+          <w:szCs w:val="22"/>
+          <w:lang w:eastAsia="en-GB"/>
+        </w:rPr>
+        <w:t>The information displayed by the system is rel</w:t>
+      </w:r>
+      <w:r>
+        <w:rPr>
+          <w:rFonts w:ascii="Times New Roman" w:eastAsia="Times New Roman" w:hAnsi="Times New Roman" w:cs="Times New Roman"/>
+          <w:color w:val="000000"/>
+          <w:sz w:val="22"/>
+          <w:szCs w:val="22"/>
+          <w:lang w:eastAsia="en-GB"/>
+        </w:rPr>
+        <w:t>evant</w:t>
+      </w:r>
+      <w:r>
+        <w:rPr>
+          <w:rFonts w:ascii="Times New Roman" w:eastAsia="Times New Roman" w:hAnsi="Times New Roman" w:cs="Times New Roman"/>
+          <w:color w:val="000000"/>
+          <w:sz w:val="22"/>
+          <w:szCs w:val="22"/>
+          <w:lang w:eastAsia="en-GB"/>
+        </w:rPr>
+        <w:t xml:space="preserve"> to the location of the user within the site.</w:t>
+      </w:r>
+    </w:p>
+    <w:p>
+      <w:pPr>
+        <w:pStyle w:val="ListParagraph"/>
+        <w:numPr>
+          <w:ilvl w:val="0"/>
+          <w:numId w:val="2"/>
+        </w:numPr>
+        <w:rPr>
+          <w:rFonts w:ascii="Times New Roman" w:eastAsia="Times New Roman" w:hAnsi="Times New Roman" w:cs="Times New Roman"/>
+          <w:color w:val="000000"/>
+          <w:sz w:val="22"/>
+          <w:szCs w:val="22"/>
+          <w:lang w:eastAsia="en-GB"/>
+        </w:rPr>
+      </w:pPr>
+      <w:r>
+        <w:rPr>
+          <w:rFonts w:ascii="Times New Roman" w:eastAsia="Times New Roman" w:hAnsi="Times New Roman" w:cs="Times New Roman"/>
+          <w:color w:val="000000"/>
+          <w:sz w:val="22"/>
+          <w:szCs w:val="22"/>
+          <w:lang w:eastAsia="en-GB"/>
+        </w:rPr>
+        <w:t>The system will be mobile-compatible.</w:t>
+      </w:r>
+    </w:p>
+    <w:p>
+      <w:pPr>
+        <w:pStyle w:val="ListParagraph"/>
+        <w:numPr>
+          <w:ilvl w:val="0"/>
+          <w:numId w:val="2"/>
+        </w:numPr>
+        <w:rPr>
+          <w:rFonts w:ascii="Times New Roman" w:eastAsia="Times New Roman" w:hAnsi="Times New Roman" w:cs="Times New Roman"/>
+          <w:color w:val="000000"/>
+          <w:sz w:val="22"/>
+          <w:szCs w:val="22"/>
+          <w:lang w:eastAsia="en-GB"/>
+        </w:rPr>
+      </w:pPr>
+      <w:r>
+        <w:rPr>
+          <w:rFonts w:ascii="Times New Roman" w:eastAsia="Times New Roman" w:hAnsi="Times New Roman" w:cs="Times New Roman"/>
+          <w:color w:val="000000"/>
+          <w:sz w:val="22"/>
+          <w:szCs w:val="22"/>
+          <w:lang w:eastAsia="en-GB"/>
+        </w:rPr>
+        <w:t xml:space="preserve">Despite being optimised for </w:t>
+      </w:r>
+      <w:r>
+        <w:rPr>
+          <w:rFonts w:ascii="Times New Roman" w:eastAsia="Times New Roman" w:hAnsi="Times New Roman" w:cs="Times New Roman"/>
+          <w:color w:val="000000"/>
+          <w:sz w:val="22"/>
+          <w:szCs w:val="22"/>
+          <w:lang w:eastAsia="en-GB"/>
+        </w:rPr>
+        <w:t>mobile use</w:t>
+      </w:r>
+      <w:r>
+        <w:rPr>
+          <w:rFonts w:ascii="Times New Roman" w:eastAsia="Times New Roman" w:hAnsi="Times New Roman" w:cs="Times New Roman"/>
+          <w:color w:val="000000"/>
+          <w:sz w:val="22"/>
+          <w:szCs w:val="22"/>
+          <w:lang w:eastAsia="en-GB"/>
+        </w:rPr>
+        <w:t xml:space="preserve">, </w:t>
+      </w:r>
+      <w:r>
+        <w:rPr>
+          <w:rFonts w:ascii="Times New Roman" w:eastAsia="Times New Roman" w:hAnsi="Times New Roman" w:cs="Times New Roman"/>
+          <w:color w:val="000000"/>
+          <w:sz w:val="22"/>
+          <w:szCs w:val="22"/>
+          <w:lang w:eastAsia="en-GB"/>
+        </w:rPr>
+        <w:t>the system must be viewable and function on a desktop.</w:t>
+      </w:r>
+    </w:p>
+    <w:p>
+      <w:pPr>
+        <w:pStyle w:val="ListParagraph"/>
+        <w:numPr>
+          <w:ilvl w:val="0"/>
+          <w:numId w:val="2"/>
+        </w:numPr>
+        <w:rPr>
+          <w:rFonts w:ascii="Times New Roman" w:eastAsia="Times New Roman" w:hAnsi="Times New Roman" w:cs="Times New Roman"/>
+          <w:color w:val="000000"/>
+          <w:sz w:val="22"/>
+          <w:szCs w:val="22"/>
+          <w:lang w:eastAsia="en-GB"/>
+        </w:rPr>
+      </w:pPr>
+      <w:r>
+        <w:rPr>
+          <w:rFonts w:ascii="Times New Roman" w:eastAsia="Times New Roman" w:hAnsi="Times New Roman" w:cs="Times New Roman"/>
+          <w:color w:val="000000"/>
+          <w:sz w:val="22"/>
+          <w:szCs w:val="22"/>
+          <w:lang w:eastAsia="en-GB"/>
+        </w:rPr>
+        <w:t xml:space="preserve">The system will assist users in navigating to </w:t>
+      </w:r>
+      <w:proofErr w:type="spellStart"/>
+      <w:r>
+        <w:rPr>
+          <w:rFonts w:ascii="Times New Roman" w:eastAsia="Times New Roman" w:hAnsi="Times New Roman" w:cs="Times New Roman"/>
+          <w:color w:val="000000"/>
+          <w:sz w:val="22"/>
+          <w:szCs w:val="22"/>
+          <w:lang w:eastAsia="en-GB"/>
+        </w:rPr>
+        <w:t>Beaurepaire</w:t>
+      </w:r>
+      <w:proofErr w:type="spellEnd"/>
+      <w:r>
+        <w:rPr>
+          <w:rFonts w:ascii="Times New Roman" w:eastAsia="Times New Roman" w:hAnsi="Times New Roman" w:cs="Times New Roman"/>
+          <w:color w:val="000000"/>
+          <w:sz w:val="22"/>
+          <w:szCs w:val="22"/>
+          <w:lang w:eastAsia="en-GB"/>
+        </w:rPr>
+        <w:t xml:space="preserve"> Manor.</w:t>
+      </w:r>
+    </w:p>
+    <w:p>
+      <w:pPr>
+        <w:pStyle w:val="ListParagraph"/>
+        <w:numPr>
+          <w:ilvl w:val="0"/>
+          <w:numId w:val="2"/>
+        </w:numPr>
+        <w:rPr>
+          <w:rFonts w:ascii="Times New Roman" w:eastAsia="Times New Roman" w:hAnsi="Times New Roman" w:cs="Times New Roman"/>
+          <w:color w:val="000000"/>
+          <w:sz w:val="22"/>
+          <w:szCs w:val="22"/>
+          <w:lang w:eastAsia="en-GB"/>
+        </w:rPr>
+      </w:pPr>
+      <w:r>
+        <w:rPr>
+          <w:rFonts w:ascii="Times New Roman" w:eastAsia="Times New Roman" w:hAnsi="Times New Roman" w:cs="Times New Roman"/>
+          <w:color w:val="000000"/>
+          <w:sz w:val="22"/>
+          <w:szCs w:val="22"/>
+          <w:lang w:eastAsia="en-GB"/>
+        </w:rPr>
+        <w:t>If possible, and all necessary requirements are met, the system could have an augmented reality feature for viewing information on the site.</w:t>
+      </w:r>
+    </w:p>
+    <w:p>
+      <w:pPr>
+        <w:pStyle w:val="ListParagraph"/>
+        <w:numPr>
+          <w:ilvl w:val="0"/>
+          <w:numId w:val="2"/>
+        </w:numPr>
+        <w:rPr>
+          <w:rFonts w:ascii="Times New Roman" w:eastAsia="Times New Roman" w:hAnsi="Times New Roman" w:cs="Times New Roman"/>
+          <w:color w:val="000000"/>
+          <w:sz w:val="22"/>
+          <w:szCs w:val="22"/>
+          <w:lang w:eastAsia="en-GB"/>
+        </w:rPr>
+      </w:pPr>
+      <w:r>
+        <w:rPr>
+          <w:rFonts w:ascii="Times New Roman" w:eastAsia="Times New Roman" w:hAnsi="Times New Roman" w:cs="Times New Roman"/>
+          <w:color w:val="000000"/>
+          <w:sz w:val="22"/>
+          <w:szCs w:val="22"/>
+          <w:lang w:eastAsia="en-GB"/>
+        </w:rPr>
+        <w:t>The system could contain renderings of a 3D model of the site if deemed possible and all necessary requirements are met.</w:t>
+      </w:r>
+    </w:p>
+    <w:p>
+      <w:pPr>
+        <w:rPr>
+          <w:rFonts w:ascii="Times New Roman" w:eastAsia="Times New Roman" w:hAnsi="Times New Roman" w:cs="Times New Roman"/>
+          <w:color w:val="000000"/>
+          <w:sz w:val="22"/>
+          <w:szCs w:val="22"/>
+          <w:lang w:eastAsia="en-GB"/>
+        </w:rPr>
+      </w:pPr>
+    </w:p>
+    <w:p>
+      <w:pPr>
+        <w:rPr>
+          <w:rFonts w:ascii="Times New Roman" w:eastAsia="Times New Roman" w:hAnsi="Times New Roman" w:cs="Times New Roman"/>
+          <w:color w:val="000000"/>
+          <w:sz w:val="22"/>
+          <w:szCs w:val="22"/>
+          <w:lang w:eastAsia="en-GB"/>
+        </w:rPr>
+      </w:pPr>
+      <w:r>
+        <w:rPr>
+          <w:rFonts w:ascii="Times New Roman" w:eastAsia="Times New Roman" w:hAnsi="Times New Roman" w:cs="Times New Roman"/>
+          <w:color w:val="000000"/>
+          <w:sz w:val="22"/>
+          <w:szCs w:val="22"/>
+          <w:lang w:eastAsia="en-GB"/>
+        </w:rPr>
+        <w:t xml:space="preserve">To undertake the </w:t>
+      </w:r>
+      <w:proofErr w:type="gramStart"/>
+      <w:r>
+        <w:rPr>
+          <w:rFonts w:ascii="Times New Roman" w:eastAsia="Times New Roman" w:hAnsi="Times New Roman" w:cs="Times New Roman"/>
+          <w:color w:val="000000"/>
+          <w:sz w:val="22"/>
+          <w:szCs w:val="22"/>
+          <w:lang w:eastAsia="en-GB"/>
+        </w:rPr>
+        <w:t>project</w:t>
+      </w:r>
+      <w:proofErr w:type="gramEnd"/>
+      <w:r>
+        <w:rPr>
+          <w:rFonts w:ascii="Times New Roman" w:eastAsia="Times New Roman" w:hAnsi="Times New Roman" w:cs="Times New Roman"/>
+          <w:color w:val="000000"/>
+          <w:sz w:val="22"/>
+          <w:szCs w:val="22"/>
+          <w:lang w:eastAsia="en-GB"/>
+        </w:rPr>
+        <w:t xml:space="preserve"> we will be using a development approach known as Agile SCRUM which involves the frequent production of multiple prototypes that we can review and in turn change our process for the following prototype. Because of the rapid development </w:t>
+      </w:r>
+      <w:r>
+        <w:rPr>
+          <w:rFonts w:ascii="Times New Roman" w:eastAsia="Times New Roman" w:hAnsi="Times New Roman" w:cs="Times New Roman"/>
+          <w:color w:val="000000"/>
+          <w:sz w:val="22"/>
+          <w:szCs w:val="22"/>
+          <w:lang w:eastAsia="en-GB"/>
+        </w:rPr>
+        <w:t>lifecycle of Agile, some companies prefer to not be shown prototypes until the final project is complete however I wanted to ask if you would prefer to review the prototypes yourself? If you would still like to hear about the prototypes without having to come and review them, we could instead send you email/video updates if you would prefer?</w:t>
+      </w:r>
+    </w:p>
+    <w:p>
+      <w:pPr>
+        <w:rPr>
+          <w:rFonts w:ascii="Times New Roman" w:eastAsia="Times New Roman" w:hAnsi="Times New Roman" w:cs="Times New Roman"/>
+          <w:color w:val="000000"/>
+          <w:sz w:val="22"/>
+          <w:szCs w:val="22"/>
+          <w:lang w:eastAsia="en-GB"/>
+        </w:rPr>
+      </w:pPr>
+    </w:p>
+    <w:p>
+      <w:pPr>
+        <w:rPr>
+          <w:rFonts w:ascii="Times New Roman" w:eastAsia="Times New Roman" w:hAnsi="Times New Roman" w:cs="Times New Roman"/>
+          <w:color w:val="000000"/>
+          <w:sz w:val="22"/>
+          <w:szCs w:val="22"/>
+          <w:lang w:eastAsia="en-GB"/>
+        </w:rPr>
+      </w:pPr>
+      <w:r>
+        <w:rPr>
+          <w:rFonts w:ascii="Times New Roman" w:eastAsia="Times New Roman" w:hAnsi="Times New Roman" w:cs="Times New Roman"/>
+          <w:color w:val="000000"/>
+          <w:sz w:val="22"/>
+          <w:szCs w:val="22"/>
+          <w:lang w:eastAsia="en-GB"/>
+        </w:rPr>
+        <w:t>Finally, I have attache</w:t>
+      </w:r>
+      <w:bookmarkStart w:id="0" w:name="_GoBack"/>
+      <w:bookmarkEnd w:id="0"/>
+      <w:r>
+        <w:rPr>
+          <w:rFonts w:ascii="Times New Roman" w:eastAsia="Times New Roman" w:hAnsi="Times New Roman" w:cs="Times New Roman"/>
+          <w:color w:val="000000"/>
+          <w:sz w:val="22"/>
+          <w:szCs w:val="22"/>
+          <w:lang w:eastAsia="en-GB"/>
+        </w:rPr>
+        <w:t>d a flowchart mapping the user experience of the system for your review, please let us know of any modifications you would like to be made.</w:t>
+      </w:r>
+    </w:p>
+    <w:p>
+      <w:pPr>
+        <w:rPr>
+          <w:rFonts w:ascii="Times New Roman" w:eastAsia="Times New Roman" w:hAnsi="Times New Roman" w:cs="Times New Roman"/>
+          <w:color w:val="000000"/>
+          <w:sz w:val="22"/>
+          <w:szCs w:val="22"/>
+          <w:lang w:eastAsia="en-GB"/>
+        </w:rPr>
+      </w:pPr>
+    </w:p>
+    <w:p>
+      <w:pPr>
+        <w:rPr>
+          <w:rFonts w:ascii="Times New Roman" w:eastAsia="Times New Roman" w:hAnsi="Times New Roman" w:cs="Times New Roman"/>
+          <w:color w:val="000000"/>
+          <w:sz w:val="22"/>
+          <w:szCs w:val="22"/>
+          <w:lang w:eastAsia="en-GB"/>
+        </w:rPr>
+      </w:pPr>
+      <w:r>
+        <w:rPr>
+          <w:rFonts w:ascii="Times New Roman" w:eastAsia="Times New Roman" w:hAnsi="Times New Roman" w:cs="Times New Roman"/>
+          <w:color w:val="000000"/>
+          <w:sz w:val="22"/>
+          <w:szCs w:val="22"/>
+          <w:lang w:eastAsia="en-GB"/>
+        </w:rPr>
+        <w:t>Thank you,</w:t>
+      </w:r>
+    </w:p>
+    <w:p>
+      <w:pPr>
+        <w:rPr>
+          <w:rFonts w:ascii="Times New Roman" w:eastAsia="Times New Roman" w:hAnsi="Times New Roman" w:cs="Times New Roman"/>
+          <w:color w:val="000000"/>
+          <w:sz w:val="22"/>
+          <w:szCs w:val="22"/>
+          <w:lang w:eastAsia="en-GB"/>
+        </w:rPr>
+      </w:pPr>
+      <w:r>
+        <w:rPr>
+          <w:rFonts w:ascii="Times New Roman" w:eastAsia="Times New Roman" w:hAnsi="Times New Roman" w:cs="Times New Roman"/>
+          <w:color w:val="000000"/>
+          <w:sz w:val="22"/>
+          <w:szCs w:val="22"/>
+          <w:lang w:eastAsia="en-GB"/>
+        </w:rPr>
+        <w:t>Josh</w:t>
+      </w:r>
+    </w:p>
+    <w:p>
+      <w:pPr>
+        <w:rPr>
+          <w:rFonts w:ascii="Times New Roman" w:eastAsia="Times New Roman" w:hAnsi="Times New Roman" w:cs="Times New Roman"/>
+          <w:color w:val="000000"/>
+          <w:sz w:val="22"/>
+          <w:szCs w:val="22"/>
+          <w:lang w:eastAsia="en-GB"/>
+        </w:rPr>
+      </w:pPr>
+    </w:p>
+    <w:p>
+      <w:pPr>
+        <w:rPr>
+          <w:rFonts w:ascii="Times New Roman" w:eastAsia="Times New Roman" w:hAnsi="Times New Roman" w:cs="Times New Roman"/>
+          <w:color w:val="000000"/>
+          <w:sz w:val="22"/>
+          <w:szCs w:val="22"/>
+          <w:lang w:eastAsia="en-GB"/>
+        </w:rPr>
+      </w:pPr>
+    </w:p>
+    <w:p>
+      <w:pPr>
+        <w:spacing w:after="240"/>
+        <w:rPr>
+          <w:rFonts w:ascii="Times New Roman" w:eastAsia="Times New Roman" w:hAnsi="Times New Roman" w:cs="Times New Roman"/>
+          <w:lang w:eastAsia="en-GB"/>
+        </w:rPr>
+      </w:pPr>
+    </w:p>
+    <w:p>
+      <w:pPr>
         <w:rPr>
           <w:rFonts w:cstheme="minorHAnsi"/>
         </w:rPr>
@@ -235,6 +776,119 @@
 <file path=word/numbering.xml><?xml version="1.0" encoding="utf-8"?>
 <w:numbering xmlns:wpc="http://schemas.microsoft.com/office/word/2010/wordprocessingCanvas" xmlns:cx="http://schemas.microsoft.com/office/drawing/2014/chartex" xmlns:cx1="http://schemas.microsoft.com/office/drawing/2015/9/8/chartex" xmlns:cx2="http://schemas.microsoft.com/office/drawing/2015/10/21/chartex" xmlns:cx3="http://schemas.microsoft.com/office/drawing/2016/5/9/chartex" xmlns:cx4="http://schemas.microsoft.com/office/drawing/2016/5/10/chartex" xmlns:cx5="http://schemas.microsoft.com/office/drawing/2016/5/11/chartex" xmlns:cx6="http://schemas.microsoft.com/office/drawing/2016/5/12/chartex" xmlns:cx7="http://schemas.microsoft.com/office/drawing/2016/5/13/chartex" xmlns:cx8="http://schemas.microsoft.com/office/drawing/2016/5/14/chartex" xmlns:mc="http://schemas.openxmlformats.org/markup-compatibility/2006" xmlns:aink="http://schemas.microsoft.com/office/drawing/2016/ink" xmlns:am3d="http://schemas.microsoft.com/office/drawing/2017/model3d" xmlns:o="urn:schemas-microsoft-com:office:office" xmlns:r="http://schemas.openxmlformats.org/officeDocument/2006/relationships" xmlns:m="http://schemas.openxmlformats.org/officeDocument/2006/math" xmlns:v="urn:schemas-microsoft-com:vml" xmlns:wp14="http://schemas.microsoft.com/office/word/2010/wordprocessingDrawing" xmlns:wp="http://schemas.openxmlformats.org/drawingml/2006/wordprocessingDrawing" xmlns:w10="urn:schemas-microsoft-com:office:word" xmlns:w="http://schemas.openxmlformats.org/wordprocessingml/2006/main" xmlns:w14="http://schemas.microsoft.com/office/word/2010/wordml" xmlns:w15="http://schemas.microsoft.com/office/word/2012/wordml" xmlns:w16cid="http://schemas.microsoft.com/office/word/2016/wordml/cid" xmlns:w16se="http://schemas.microsoft.com/office/word/2015/wordml/symex" xmlns:wpg="http://schemas.microsoft.com/office/word/2010/wordprocessingGroup" xmlns:wpi="http://schemas.microsoft.com/office/word/2010/wordprocessingInk" xmlns:wne="http://schemas.microsoft.com/office/word/2006/wordml" xmlns:wps="http://schemas.microsoft.com/office/word/2010/wordprocessingShape" mc:Ignorable="w14 w15 w16se w16cid wp14">
   <w:abstractNum w:abstractNumId="0" w15:restartNumberingAfterBreak="0">
+    <w:nsid w:val="45A22625"/>
+    <w:multiLevelType w:val="hybridMultilevel"/>
+    <w:tmpl w:val="1F041CE4"/>
+    <w:lvl w:ilvl="0" w:tplc="08090001">
+      <w:start w:val="1"/>
+      <w:numFmt w:val="bullet"/>
+      <w:lvlText w:val=""/>
+      <w:lvlJc w:val="left"/>
+      <w:pPr>
+        <w:ind w:left="720" w:hanging="360"/>
+      </w:pPr>
+      <w:rPr>
+        <w:rFonts w:ascii="Symbol" w:hAnsi="Symbol" w:hint="default"/>
+      </w:rPr>
+    </w:lvl>
+    <w:lvl w:ilvl="1" w:tplc="08090003" w:tentative="1">
+      <w:start w:val="1"/>
+      <w:numFmt w:val="bullet"/>
+      <w:lvlText w:val="o"/>
+      <w:lvlJc w:val="left"/>
+      <w:pPr>
+        <w:ind w:left="1440" w:hanging="360"/>
+      </w:pPr>
+      <w:rPr>
+        <w:rFonts w:ascii="Courier New" w:hAnsi="Courier New" w:cs="Courier New" w:hint="default"/>
+      </w:rPr>
+    </w:lvl>
+    <w:lvl w:ilvl="2" w:tplc="08090005" w:tentative="1">
+      <w:start w:val="1"/>
+      <w:numFmt w:val="bullet"/>
+      <w:lvlText w:val=""/>
+      <w:lvlJc w:val="left"/>
+      <w:pPr>
+        <w:ind w:left="2160" w:hanging="360"/>
+      </w:pPr>
+      <w:rPr>
+        <w:rFonts w:ascii="Wingdings" w:hAnsi="Wingdings" w:hint="default"/>
+      </w:rPr>
+    </w:lvl>
+    <w:lvl w:ilvl="3" w:tplc="08090001" w:tentative="1">
+      <w:start w:val="1"/>
+      <w:numFmt w:val="bullet"/>
+      <w:lvlText w:val=""/>
+      <w:lvlJc w:val="left"/>
+      <w:pPr>
+        <w:ind w:left="2880" w:hanging="360"/>
+      </w:pPr>
+      <w:rPr>
+        <w:rFonts w:ascii="Symbol" w:hAnsi="Symbol" w:hint="default"/>
+      </w:rPr>
+    </w:lvl>
+    <w:lvl w:ilvl="4" w:tplc="08090003" w:tentative="1">
+      <w:start w:val="1"/>
+      <w:numFmt w:val="bullet"/>
+      <w:lvlText w:val="o"/>
+      <w:lvlJc w:val="left"/>
+      <w:pPr>
+        <w:ind w:left="3600" w:hanging="360"/>
+      </w:pPr>
+      <w:rPr>
+        <w:rFonts w:ascii="Courier New" w:hAnsi="Courier New" w:cs="Courier New" w:hint="default"/>
+      </w:rPr>
+    </w:lvl>
+    <w:lvl w:ilvl="5" w:tplc="08090005" w:tentative="1">
+      <w:start w:val="1"/>
+      <w:numFmt w:val="bullet"/>
+      <w:lvlText w:val=""/>
+      <w:lvlJc w:val="left"/>
+      <w:pPr>
+        <w:ind w:left="4320" w:hanging="360"/>
+      </w:pPr>
+      <w:rPr>
+        <w:rFonts w:ascii="Wingdings" w:hAnsi="Wingdings" w:hint="default"/>
+      </w:rPr>
+    </w:lvl>
+    <w:lvl w:ilvl="6" w:tplc="08090001" w:tentative="1">
+      <w:start w:val="1"/>
+      <w:numFmt w:val="bullet"/>
+      <w:lvlText w:val=""/>
+      <w:lvlJc w:val="left"/>
+      <w:pPr>
+        <w:ind w:left="5040" w:hanging="360"/>
+      </w:pPr>
+      <w:rPr>
+        <w:rFonts w:ascii="Symbol" w:hAnsi="Symbol" w:hint="default"/>
+      </w:rPr>
+    </w:lvl>
+    <w:lvl w:ilvl="7" w:tplc="08090003" w:tentative="1">
+      <w:start w:val="1"/>
+      <w:numFmt w:val="bullet"/>
+      <w:lvlText w:val="o"/>
+      <w:lvlJc w:val="left"/>
+      <w:pPr>
+        <w:ind w:left="5760" w:hanging="360"/>
+      </w:pPr>
+      <w:rPr>
+        <w:rFonts w:ascii="Courier New" w:hAnsi="Courier New" w:cs="Courier New" w:hint="default"/>
+      </w:rPr>
+    </w:lvl>
+    <w:lvl w:ilvl="8" w:tplc="08090005" w:tentative="1">
+      <w:start w:val="1"/>
+      <w:numFmt w:val="bullet"/>
+      <w:lvlText w:val=""/>
+      <w:lvlJc w:val="left"/>
+      <w:pPr>
+        <w:ind w:left="6480" w:hanging="360"/>
+      </w:pPr>
+      <w:rPr>
+        <w:rFonts w:ascii="Wingdings" w:hAnsi="Wingdings" w:hint="default"/>
+      </w:rPr>
+    </w:lvl>
+  </w:abstractNum>
+  <w:abstractNum w:abstractNumId="1" w15:restartNumberingAfterBreak="0">
     <w:nsid w:val="4AA14448"/>
     <w:multiLevelType w:val="hybridMultilevel"/>
     <w:tmpl w:val="8E7231B8"/>
@@ -347,6 +1001,9 @@
     </w:lvl>
   </w:abstractNum>
   <w:num w:numId="1">
+    <w:abstractNumId w:val="1"/>
+  </w:num>
+  <w:num w:numId="2">
     <w:abstractNumId w:val="0"/>
   </w:num>
 </w:numbering>
@@ -786,6 +1443,21 @@
       <w:contextualSpacing/>
     </w:pPr>
   </w:style>
+  <w:style w:type="paragraph" w:styleId="NormalWeb">
+    <w:name w:val="Normal (Web)"/>
+    <w:basedOn w:val="Normal"/>
+    <w:uiPriority w:val="99"/>
+    <w:semiHidden/>
+    <w:unhideWhenUsed/>
+    <w:rsid w:val="00690A18"/>
+    <w:pPr>
+      <w:spacing w:before="100" w:beforeAutospacing="1" w:after="100" w:afterAutospacing="1"/>
+    </w:pPr>
+    <w:rPr>
+      <w:rFonts w:ascii="Times New Roman" w:eastAsia="Times New Roman" w:hAnsi="Times New Roman" w:cs="Times New Roman"/>
+      <w:lang w:eastAsia="en-GB"/>
+    </w:rPr>
+  </w:style>
 </w:styles>
 </file>
 

</xml_diff>